<commit_message>
Finish KMeans in udemy MLAZ
</commit_message>
<xml_diff>
--- a/MachineLearning/Udemy/MLAZ/15_KMeansClustering/KMeansClustering.docx
+++ b/MachineLearning/Udemy/MLAZ/15_KMeansClustering/KMeansClustering.docx
@@ -762,8 +762,113 @@
       <w:r>
         <w:t>algorithm is supposed to help correctly select the centroids by modifying the K-means algorithm in the background</w:t>
       </w:r>
-      <w:bookmarkStart w:id="0" w:name="_GoBack"/>
-      <w:bookmarkEnd w:id="0"/>
+    </w:p>
+    <w:p>
+      <w:pPr>
+        <w:pStyle w:val="ListBullet"/>
+        <w:numPr>
+          <w:ilvl w:val="0"/>
+          <w:numId w:val="0"/>
+        </w:numPr>
+        <w:ind w:left="360"/>
+        <w:jc w:val="center"/>
+        <w:rPr>
+          <w:b/>
+          <w:u w:val="single"/>
+        </w:rPr>
+      </w:pPr>
+      <w:r>
+        <w:rPr>
+          <w:b/>
+          <w:u w:val="single"/>
+        </w:rPr>
+        <w:lastRenderedPageBreak/>
+        <w:t>Choosing Right # of Clusters</w:t>
+      </w:r>
+    </w:p>
+    <w:p>
+      <w:pPr>
+        <w:pStyle w:val="ListBullet"/>
+        <w:numPr>
+          <w:ilvl w:val="0"/>
+          <w:numId w:val="0"/>
+        </w:numPr>
+        <w:ind w:left="360"/>
+        <w:jc w:val="center"/>
+        <w:rPr>
+          <w:b/>
+          <w:u w:val="single"/>
+        </w:rPr>
+      </w:pPr>
+    </w:p>
+    <w:p>
+      <w:pPr>
+        <w:pStyle w:val="ListBullet"/>
+      </w:pPr>
+      <w:r>
+        <w:t>Need a way to evaluate how a certain # of clusters performs</w:t>
+      </w:r>
+    </w:p>
+    <w:p>
+      <w:pPr>
+        <w:pStyle w:val="ListBullet"/>
+      </w:pPr>
+      <w:r>
+        <w:rPr>
+          <w:b/>
+        </w:rPr>
+        <w:t>W/in Cluster Sum of Squares:</w:t>
+      </w:r>
+    </w:p>
+    <w:p>
+      <w:pPr>
+        <w:pStyle w:val="ListBullet"/>
+        <w:numPr>
+          <w:ilvl w:val="0"/>
+          <w:numId w:val="0"/>
+        </w:numPr>
+        <w:ind w:left="360" w:firstLine="360"/>
+      </w:pPr>
+      <w:r>
+        <w:rPr>
+          <w:noProof/>
+        </w:rPr>
+        <w:drawing>
+          <wp:inline distT="0" distB="0" distL="0" distR="0" wp14:anchorId="388B4A24" wp14:editId="52A82051">
+            <wp:extent cx="5593080" cy="401554"/>
+            <wp:effectExtent l="0" t="0" r="0" b="0"/>
+            <wp:docPr id="2" name="Picture 2"/>
+            <wp:cNvGraphicFramePr>
+              <a:graphicFrameLocks xmlns:a="http://schemas.openxmlformats.org/drawingml/2006/main" noChangeAspect="1"/>
+            </wp:cNvGraphicFramePr>
+            <a:graphic xmlns:a="http://schemas.openxmlformats.org/drawingml/2006/main">
+              <a:graphicData uri="http://schemas.openxmlformats.org/drawingml/2006/picture">
+                <pic:pic xmlns:pic="http://schemas.openxmlformats.org/drawingml/2006/picture">
+                  <pic:nvPicPr>
+                    <pic:cNvPr id="0" name=""/>
+                    <pic:cNvPicPr/>
+                  </pic:nvPicPr>
+                  <pic:blipFill>
+                    <a:blip r:embed="rId18"/>
+                    <a:stretch>
+                      <a:fillRect/>
+                    </a:stretch>
+                  </pic:blipFill>
+                  <pic:spPr>
+                    <a:xfrm>
+                      <a:off x="0" y="0"/>
+                      <a:ext cx="5593080" cy="401554"/>
+                    </a:xfrm>
+                    <a:prstGeom prst="rect">
+                      <a:avLst/>
+                    </a:prstGeom>
+                  </pic:spPr>
+                </pic:pic>
+              </a:graphicData>
+            </a:graphic>
+          </wp:inline>
+        </w:drawing>
+      </w:r>
     </w:p>
     <w:p>
       <w:pPr>
@@ -773,6 +878,268 @@
           <w:tab w:val="num" w:pos="720"/>
         </w:tabs>
         <w:ind w:left="720"/>
+      </w:pPr>
+      <w:r>
+        <w:t>Squared sum of distance of each points w/in a cluster P(i) from centroid of cluster C(k), then sum for all clusters</w:t>
+      </w:r>
+    </w:p>
+    <w:p>
+      <w:pPr>
+        <w:pStyle w:val="ListBullet"/>
+      </w:pPr>
+      <w:r>
+        <w:t>As we increase # of clusters, it decrease WCSS</w:t>
+      </w:r>
+    </w:p>
+    <w:p>
+      <w:pPr>
+        <w:pStyle w:val="ListBullet"/>
+        <w:numPr>
+          <w:ilvl w:val="0"/>
+          <w:numId w:val="0"/>
+        </w:numPr>
+        <w:ind w:left="360"/>
+      </w:pPr>
+      <w:r>
+        <w:rPr>
+          <w:noProof/>
+        </w:rPr>
+        <w:drawing>
+          <wp:inline distT="0" distB="0" distL="0" distR="0" wp14:anchorId="4C0052E8" wp14:editId="43795D42">
+            <wp:extent cx="1752600" cy="782304"/>
+            <wp:effectExtent l="0" t="0" r="0" b="0"/>
+            <wp:docPr id="3" name="Picture 3"/>
+            <wp:cNvGraphicFramePr>
+              <a:graphicFrameLocks xmlns:a="http://schemas.openxmlformats.org/drawingml/2006/main" noChangeAspect="1"/>
+            </wp:cNvGraphicFramePr>
+            <a:graphic xmlns:a="http://schemas.openxmlformats.org/drawingml/2006/main">
+              <a:graphicData uri="http://schemas.openxmlformats.org/drawingml/2006/picture">
+                <pic:pic xmlns:pic="http://schemas.openxmlformats.org/drawingml/2006/picture">
+                  <pic:nvPicPr>
+                    <pic:cNvPr id="0" name=""/>
+                    <pic:cNvPicPr/>
+                  </pic:nvPicPr>
+                  <pic:blipFill>
+                    <a:blip r:embed="rId19"/>
+                    <a:stretch>
+                      <a:fillRect/>
+                    </a:stretch>
+                  </pic:blipFill>
+                  <pic:spPr>
+                    <a:xfrm>
+                      <a:off x="0" y="0"/>
+                      <a:ext cx="1750807" cy="781503"/>
+                    </a:xfrm>
+                    <a:prstGeom prst="rect">
+                      <a:avLst/>
+                    </a:prstGeom>
+                  </pic:spPr>
+                </pic:pic>
+              </a:graphicData>
+            </a:graphic>
+          </wp:inline>
+        </w:drawing>
+      </w:r>
+      <w:r>
+        <w:rPr>
+          <w:noProof/>
+        </w:rPr>
+        <w:t xml:space="preserve"> </w:t>
+      </w:r>
+      <w:r>
+        <w:rPr>
+          <w:noProof/>
+        </w:rPr>
+        <w:drawing>
+          <wp:inline distT="0" distB="0" distL="0" distR="0" wp14:anchorId="21FB7D27" wp14:editId="47FD0248">
+            <wp:extent cx="1630680" cy="777186"/>
+            <wp:effectExtent l="0" t="0" r="7620" b="4445"/>
+            <wp:docPr id="4" name="Picture 4"/>
+            <wp:cNvGraphicFramePr>
+              <a:graphicFrameLocks xmlns:a="http://schemas.openxmlformats.org/drawingml/2006/main" noChangeAspect="1"/>
+            </wp:cNvGraphicFramePr>
+            <a:graphic xmlns:a="http://schemas.openxmlformats.org/drawingml/2006/main">
+              <a:graphicData uri="http://schemas.openxmlformats.org/drawingml/2006/picture">
+                <pic:pic xmlns:pic="http://schemas.openxmlformats.org/drawingml/2006/picture">
+                  <pic:nvPicPr>
+                    <pic:cNvPr id="0" name=""/>
+                    <pic:cNvPicPr/>
+                  </pic:nvPicPr>
+                  <pic:blipFill>
+                    <a:blip r:embed="rId20"/>
+                    <a:stretch>
+                      <a:fillRect/>
+                    </a:stretch>
+                  </pic:blipFill>
+                  <pic:spPr>
+                    <a:xfrm>
+                      <a:off x="0" y="0"/>
+                      <a:ext cx="1631370" cy="777515"/>
+                    </a:xfrm>
+                    <a:prstGeom prst="rect">
+                      <a:avLst/>
+                    </a:prstGeom>
+                  </pic:spPr>
+                </pic:pic>
+              </a:graphicData>
+            </a:graphic>
+          </wp:inline>
+        </w:drawing>
+      </w:r>
+      <w:r>
+        <w:rPr>
+          <w:noProof/>
+        </w:rPr>
+        <w:t xml:space="preserve"> </w:t>
+      </w:r>
+      <w:r>
+        <w:rPr>
+          <w:noProof/>
+        </w:rPr>
+        <w:drawing>
+          <wp:inline distT="0" distB="0" distL="0" distR="0" wp14:anchorId="504D5813" wp14:editId="4238BB87">
+            <wp:extent cx="1859280" cy="893686"/>
+            <wp:effectExtent l="0" t="0" r="7620" b="1905"/>
+            <wp:docPr id="5" name="Picture 5"/>
+            <wp:cNvGraphicFramePr>
+              <a:graphicFrameLocks xmlns:a="http://schemas.openxmlformats.org/drawingml/2006/main" noChangeAspect="1"/>
+            </wp:cNvGraphicFramePr>
+            <a:graphic xmlns:a="http://schemas.openxmlformats.org/drawingml/2006/main">
+              <a:graphicData uri="http://schemas.openxmlformats.org/drawingml/2006/picture">
+                <pic:pic xmlns:pic="http://schemas.openxmlformats.org/drawingml/2006/picture">
+                  <pic:nvPicPr>
+                    <pic:cNvPr id="0" name=""/>
+                    <pic:cNvPicPr/>
+                  </pic:nvPicPr>
+                  <pic:blipFill>
+                    <a:blip r:embed="rId21"/>
+                    <a:stretch>
+                      <a:fillRect/>
+                    </a:stretch>
+                  </pic:blipFill>
+                  <pic:spPr>
+                    <a:xfrm>
+                      <a:off x="0" y="0"/>
+                      <a:ext cx="1859280" cy="893686"/>
+                    </a:xfrm>
+                    <a:prstGeom prst="rect">
+                      <a:avLst/>
+                    </a:prstGeom>
+                  </pic:spPr>
+                </pic:pic>
+              </a:graphicData>
+            </a:graphic>
+          </wp:inline>
+        </w:drawing>
+      </w:r>
+    </w:p>
+    <w:p>
+      <w:pPr>
+        <w:pStyle w:val="ListBullet"/>
+        <w:tabs>
+          <w:tab w:val="clear" w:pos="360"/>
+          <w:tab w:val="num" w:pos="720"/>
+        </w:tabs>
+        <w:ind w:left="720"/>
+      </w:pPr>
+      <w:r>
+        <w:t>Ex: Can make each DP its own cluster, so WCSS would be = 0</w:t>
+      </w:r>
+    </w:p>
+    <w:p>
+      <w:pPr>
+        <w:pStyle w:val="ListBullet"/>
+        <w:numPr>
+          <w:ilvl w:val="0"/>
+          <w:numId w:val="0"/>
+        </w:numPr>
+        <w:ind w:left="1080" w:firstLine="360"/>
+      </w:pPr>
+      <w:r>
+        <w:rPr>
+          <w:noProof/>
+        </w:rPr>
+        <w:drawing>
+          <wp:inline distT="0" distB="0" distL="0" distR="0" wp14:anchorId="673EA1F4" wp14:editId="68D7F3C4">
+            <wp:extent cx="3665332" cy="2084070"/>
+            <wp:effectExtent l="0" t="0" r="0" b="0"/>
+            <wp:docPr id="11" name="Picture 11"/>
+            <wp:cNvGraphicFramePr>
+              <a:graphicFrameLocks xmlns:a="http://schemas.openxmlformats.org/drawingml/2006/main" noChangeAspect="1"/>
+            </wp:cNvGraphicFramePr>
+            <a:graphic xmlns:a="http://schemas.openxmlformats.org/drawingml/2006/main">
+              <a:graphicData uri="http://schemas.openxmlformats.org/drawingml/2006/picture">
+                <pic:pic xmlns:pic="http://schemas.openxmlformats.org/drawingml/2006/picture">
+                  <pic:nvPicPr>
+                    <pic:cNvPr id="0" name=""/>
+                    <pic:cNvPicPr/>
+                  </pic:nvPicPr>
+                  <pic:blipFill>
+                    <a:blip r:embed="rId22"/>
+                    <a:stretch>
+                      <a:fillRect/>
+                    </a:stretch>
+                  </pic:blipFill>
+                  <pic:spPr>
+                    <a:xfrm>
+                      <a:off x="0" y="0"/>
+                      <a:ext cx="3665332" cy="2084070"/>
+                    </a:xfrm>
+                    <a:prstGeom prst="rect">
+                      <a:avLst/>
+                    </a:prstGeom>
+                  </pic:spPr>
+                </pic:pic>
+              </a:graphicData>
+            </a:graphic>
+          </wp:inline>
+        </w:drawing>
+      </w:r>
+    </w:p>
+    <w:p>
+      <w:pPr>
+        <w:pStyle w:val="ListBullet"/>
+      </w:pPr>
+      <w:r>
+        <w:rPr>
+          <w:b/>
+        </w:rPr>
+        <w:t>Elbow method</w:t>
+      </w:r>
+      <w:r>
+        <w:t xml:space="preserve"> = good for trying to find optimal # of clusters </w:t>
+      </w:r>
+      <w:r>
+        <w:t>(a bit arbitrary)</w:t>
+      </w:r>
+      <w:bookmarkStart w:id="0" w:name="_GoBack"/>
+      <w:bookmarkEnd w:id="0"/>
+    </w:p>
+    <w:p>
+      <w:pPr>
+        <w:pStyle w:val="ListBullet"/>
+        <w:tabs>
+          <w:tab w:val="clear" w:pos="360"/>
+          <w:tab w:val="num" w:pos="720"/>
+        </w:tabs>
+        <w:ind w:left="720"/>
+      </w:pPr>
+      <w:r>
+        <w:t>1</w:t>
+      </w:r>
+      <w:r>
+        <w:rPr>
+          <w:vertAlign w:val="superscript"/>
+        </w:rPr>
+        <w:t>st</w:t>
+      </w:r>
+      <w:r>
+        <w:t xml:space="preserve"> 2 chances in # of clusters has huge drop in WCSS, and then as we move on, there is minimal decrease (K = 3)</w:t>
+      </w:r>
+    </w:p>
+    <w:p>
+      <w:pPr>
+        <w:pStyle w:val="ListBullet"/>
       </w:pPr>
     </w:p>
     <w:sectPr>
@@ -1580,7 +1947,7 @@
 </file>
 
 <file path=customXml/itemProps1.xml><?xml version="1.0" encoding="utf-8"?>
-<ds:datastoreItem xmlns:ds="http://schemas.openxmlformats.org/officeDocument/2006/customXml" ds:itemID="{5971EB8F-8759-4DD7-987F-A729210D8C2B}">
+<ds:datastoreItem xmlns:ds="http://schemas.openxmlformats.org/officeDocument/2006/customXml" ds:itemID="{29909825-2E22-4372-B37C-95148EC2A738}">
   <ds:schemaRefs>
     <ds:schemaRef ds:uri="http://schemas.openxmlformats.org/officeDocument/2006/bibliography"/>
   </ds:schemaRefs>

</xml_diff>